<commit_message>
Modified Lecture 13 of the foundations of robotics Lecture on Multi Robot Systems
</commit_message>
<xml_diff>
--- a/Foundations of Robotics/Week 14/Lecture/Foundations of Robotics - Multi Robot Systems.docx
+++ b/Foundations of Robotics/Week 14/Lecture/Foundations of Robotics - Multi Robot Systems.docx
@@ -236,6 +236,8 @@
       <w:r>
         <w:rPr>
           <w:rFonts w:cstheme="minorHAnsi"/>
+          <w:noProof/>
+          <w:lang w:eastAsia="en-GB"/>
         </w:rPr>
         <w:drawing>
           <wp:inline distT="0" distB="0" distL="0" distR="0" wp14:anchorId="44FC3DF4" wp14:editId="06C1A405">
@@ -296,6 +298,8 @@
       <w:r>
         <w:rPr>
           <w:rFonts w:cstheme="minorHAnsi"/>
+          <w:noProof/>
+          <w:lang w:eastAsia="en-GB"/>
         </w:rPr>
         <w:drawing>
           <wp:inline distT="0" distB="0" distL="0" distR="0" wp14:anchorId="7AE2F9B9" wp14:editId="55ED2BFB">
@@ -385,6 +389,8 @@
       <w:r>
         <w:rPr>
           <w:rFonts w:cstheme="minorHAnsi"/>
+          <w:noProof/>
+          <w:lang w:eastAsia="en-GB"/>
         </w:rPr>
         <w:lastRenderedPageBreak/>
         <w:drawing>
@@ -540,6 +546,8 @@
       <w:r>
         <w:rPr>
           <w:rFonts w:cstheme="minorHAnsi"/>
+          <w:noProof/>
+          <w:lang w:eastAsia="en-GB"/>
         </w:rPr>
         <w:drawing>
           <wp:inline distT="0" distB="0" distL="0" distR="0" wp14:anchorId="708D0A60" wp14:editId="2BF49CF5">
@@ -809,8 +817,10 @@
         <w:rPr>
           <w:rStyle w:val="markedcontent"/>
           <w:rFonts w:ascii="Arial" w:hAnsi="Arial" w:cs="Arial"/>
+          <w:noProof/>
           <w:sz w:val="25"/>
           <w:szCs w:val="25"/>
+          <w:lang w:eastAsia="en-GB"/>
         </w:rPr>
         <w:drawing>
           <wp:inline distT="0" distB="0" distL="0" distR="0" wp14:anchorId="4DBBD155" wp14:editId="0735AE8E">
@@ -1483,6 +1493,8 @@
       <w:r>
         <w:rPr>
           <w:rFonts w:cstheme="minorHAnsi"/>
+          <w:noProof/>
+          <w:lang w:eastAsia="en-GB"/>
         </w:rPr>
         <w:drawing>
           <wp:inline distT="0" distB="0" distL="0" distR="0" wp14:anchorId="065ECAB3" wp14:editId="30FD85F9">
@@ -1561,6 +1573,10 @@
     </w:p>
     <w:p>
       <w:r>
+        <w:rPr>
+          <w:noProof/>
+          <w:lang w:eastAsia="en-GB"/>
+        </w:rPr>
         <w:drawing>
           <wp:inline distT="0" distB="0" distL="0" distR="0" wp14:anchorId="7D1AB753" wp14:editId="35D63630">
             <wp:extent cx="5201376" cy="2133898"/>
@@ -1615,6 +1631,10 @@
         <w:jc w:val="both"/>
       </w:pPr>
       <w:r>
+        <w:rPr>
+          <w:noProof/>
+          <w:lang w:eastAsia="en-GB"/>
+        </w:rPr>
         <w:lastRenderedPageBreak/>
         <w:drawing>
           <wp:inline distT="0" distB="0" distL="0" distR="0" wp14:anchorId="0F0EDC9C" wp14:editId="2E676ACC">
@@ -1658,6 +1678,10 @@
         <w:jc w:val="both"/>
       </w:pPr>
       <w:r>
+        <w:rPr>
+          <w:noProof/>
+          <w:lang w:eastAsia="en-GB"/>
+        </w:rPr>
         <w:drawing>
           <wp:inline distT="0" distB="0" distL="0" distR="0" wp14:anchorId="5732F9A8" wp14:editId="261E70E0">
             <wp:extent cx="5731510" cy="3761105"/>
@@ -1700,6 +1724,10 @@
         <w:jc w:val="both"/>
       </w:pPr>
       <w:r>
+        <w:rPr>
+          <w:noProof/>
+          <w:lang w:eastAsia="en-GB"/>
+        </w:rPr>
         <w:lastRenderedPageBreak/>
         <w:drawing>
           <wp:inline distT="0" distB="0" distL="0" distR="0" wp14:anchorId="34DB502C" wp14:editId="1D1B7448">
@@ -1750,6 +1778,10 @@
         <w:jc w:val="both"/>
       </w:pPr>
       <w:r>
+        <w:rPr>
+          <w:noProof/>
+          <w:lang w:eastAsia="en-GB"/>
+        </w:rPr>
         <w:drawing>
           <wp:inline distT="0" distB="0" distL="0" distR="0" wp14:anchorId="16A46951" wp14:editId="73C71E51">
             <wp:extent cx="5731510" cy="3103245"/>
@@ -1792,6 +1824,21 @@
         <w:jc w:val="both"/>
       </w:pPr>
       <w:r>
+        <w:t>In a centralised market only one agent allocates tasks whereas in a decentralised market multiple robots may allocate tasks for other robots</w:t>
+      </w:r>
+      <w:r>
+        <w:t>.</w:t>
+      </w:r>
+    </w:p>
+    <w:p>
+      <w:pPr>
+        <w:jc w:val="both"/>
+      </w:pPr>
+      <w:r>
+        <w:rPr>
+          <w:noProof/>
+          <w:lang w:eastAsia="en-GB"/>
+        </w:rPr>
         <w:lastRenderedPageBreak/>
         <w:drawing>
           <wp:inline distT="0" distB="0" distL="0" distR="0" wp14:anchorId="145174BF" wp14:editId="590C6017">
@@ -1835,6 +1882,10 @@
         <w:jc w:val="both"/>
       </w:pPr>
       <w:r>
+        <w:rPr>
+          <w:noProof/>
+          <w:lang w:eastAsia="en-GB"/>
+        </w:rPr>
         <w:drawing>
           <wp:inline distT="0" distB="0" distL="0" distR="0" wp14:anchorId="0DD8B98D" wp14:editId="5334E01B">
             <wp:extent cx="5731510" cy="3155950"/>
@@ -1877,6 +1928,10 @@
         <w:jc w:val="both"/>
       </w:pPr>
       <w:r>
+        <w:rPr>
+          <w:noProof/>
+          <w:lang w:eastAsia="en-GB"/>
+        </w:rPr>
         <w:lastRenderedPageBreak/>
         <w:drawing>
           <wp:inline distT="0" distB="0" distL="0" distR="0" wp14:anchorId="244C2A35" wp14:editId="55A86800">
@@ -1920,6 +1975,10 @@
         <w:jc w:val="both"/>
       </w:pPr>
       <w:r>
+        <w:rPr>
+          <w:noProof/>
+          <w:lang w:eastAsia="en-GB"/>
+        </w:rPr>
         <w:drawing>
           <wp:inline distT="0" distB="0" distL="0" distR="0" wp14:anchorId="38A8B8F7" wp14:editId="3EC4CC22">
             <wp:extent cx="5731510" cy="3100070"/>
@@ -1962,6 +2021,10 @@
         <w:jc w:val="both"/>
       </w:pPr>
       <w:r>
+        <w:rPr>
+          <w:noProof/>
+          <w:lang w:eastAsia="en-GB"/>
+        </w:rPr>
         <w:lastRenderedPageBreak/>
         <w:drawing>
           <wp:inline distT="0" distB="0" distL="0" distR="0" wp14:anchorId="0102068B" wp14:editId="77B57A06">
@@ -2005,6 +2068,10 @@
         <w:jc w:val="both"/>
       </w:pPr>
       <w:r>
+        <w:rPr>
+          <w:noProof/>
+          <w:lang w:eastAsia="en-GB"/>
+        </w:rPr>
         <w:drawing>
           <wp:inline distT="0" distB="0" distL="0" distR="0" wp14:anchorId="27128025" wp14:editId="01B0EDFF">
             <wp:extent cx="5391902" cy="2095792"/>
@@ -2047,6 +2114,10 @@
         <w:jc w:val="both"/>
       </w:pPr>
       <w:r>
+        <w:rPr>
+          <w:noProof/>
+          <w:lang w:eastAsia="en-GB"/>
+        </w:rPr>
         <w:lastRenderedPageBreak/>
         <w:drawing>
           <wp:inline distT="0" distB="0" distL="0" distR="0" wp14:anchorId="5F5D36CC" wp14:editId="0FBFE8CF">
@@ -2085,9 +2156,10 @@
         </w:drawing>
       </w:r>
       <w:r>
-        <w:t>A</w:t>
-      </w:r>
-      <w:r>
+        <w:rPr>
+          <w:noProof/>
+          <w:lang w:eastAsia="en-GB"/>
+        </w:rPr>
         <w:drawing>
           <wp:inline distT="0" distB="0" distL="0" distR="0" wp14:anchorId="6566FDB9" wp14:editId="43FCFFE9">
             <wp:extent cx="5731510" cy="1464310"/>
@@ -2124,7 +2196,13 @@
           </wp:inline>
         </w:drawing>
       </w:r>
-      <w:r>
+      <w:bookmarkStart w:id="0" w:name="_GoBack"/>
+      <w:bookmarkEnd w:id="0"/>
+      <w:r>
+        <w:rPr>
+          <w:noProof/>
+          <w:lang w:eastAsia="en-GB"/>
+        </w:rPr>
         <w:drawing>
           <wp:inline distT="0" distB="0" distL="0" distR="0" wp14:anchorId="044C8152" wp14:editId="0609DADE">
             <wp:extent cx="5731510" cy="2656840"/>
@@ -2167,6 +2245,10 @@
         <w:jc w:val="both"/>
       </w:pPr>
       <w:r>
+        <w:rPr>
+          <w:noProof/>
+          <w:lang w:eastAsia="en-GB"/>
+        </w:rPr>
         <w:lastRenderedPageBreak/>
         <w:drawing>
           <wp:inline distT="0" distB="0" distL="0" distR="0" wp14:anchorId="04B7972B" wp14:editId="6AF19792">
@@ -2236,21 +2318,7 @@
           <w:rStyle w:val="markedcontent"/>
           <w:rFonts w:cstheme="minorHAnsi"/>
         </w:rPr>
-        <w:t>•</w:t>
-      </w:r>
-      <w:r>
-        <w:rPr>
-          <w:rStyle w:val="markedcontent"/>
-          <w:rFonts w:cstheme="minorHAnsi"/>
-        </w:rPr>
-        <w:t xml:space="preserve">Useful </w:t>
-      </w:r>
-      <w:r>
-        <w:rPr>
-          <w:rStyle w:val="markedcontent"/>
-          <w:rFonts w:cstheme="minorHAnsi"/>
-        </w:rPr>
-        <w:t>for distributed tasks</w:t>
+        <w:t>•Useful for distributed tasks</w:t>
       </w:r>
       <w:r>
         <w:rPr>
@@ -2276,16 +2344,7 @@
           <w:rStyle w:val="markedcontent"/>
           <w:rFonts w:cstheme="minorHAnsi"/>
         </w:rPr>
-        <w:t>• Decentralised/distributed – sub-optimal but scal</w:t>
-      </w:r>
-      <w:bookmarkStart w:id="0" w:name="_GoBack"/>
-      <w:bookmarkEnd w:id="0"/>
-      <w:r>
-        <w:rPr>
-          <w:rStyle w:val="markedcontent"/>
-          <w:rFonts w:cstheme="minorHAnsi"/>
-        </w:rPr>
-        <w:t>able</w:t>
+        <w:t>• Decentralised/distributed – sub-optimal but scalable</w:t>
       </w:r>
       <w:r>
         <w:rPr>

</xml_diff>